<commit_message>
resume : acedemics update
</commit_message>
<xml_diff>
--- a/Alok Mishra Resume.docx
+++ b/Alok Mishra Resume.docx
@@ -27,7 +27,23 @@
           <w:b/>
           <w:bCs/>
         </w:rPr>
-        <w:t xml:space="preserve"> B.Tech</w:t>
+        <w:t xml:space="preserve"> </w:t>
+      </w:r>
+      <w:r>
+        <w:rPr>
+          <w:rFonts w:asciiTheme="minorHAnsi" w:eastAsia="Times New Roman" w:hAnsiTheme="minorHAnsi" w:cstheme="minorHAnsi"/>
+          <w:b/>
+          <w:bCs/>
+        </w:rPr>
+        <w:t xml:space="preserve"> </w:t>
+      </w:r>
+      <w:r>
+        <w:rPr>
+          <w:rFonts w:asciiTheme="minorHAnsi" w:eastAsia="Times New Roman" w:hAnsiTheme="minorHAnsi" w:cstheme="minorHAnsi"/>
+          <w:b/>
+          <w:bCs/>
+        </w:rPr>
+        <w:t>B.Tech</w:t>
       </w:r>
       <w:r>
         <w:rPr>
@@ -253,6 +269,36 @@
         <w:rPr>
           <w:rFonts w:asciiTheme="minorHAnsi" w:hAnsiTheme="minorHAnsi" w:cstheme="minorHAnsi"/>
         </w:rPr>
+        <w:t xml:space="preserve"> developing Java</w:t>
+      </w:r>
+      <w:r>
+        <w:rPr>
+          <w:rFonts w:asciiTheme="minorHAnsi" w:hAnsiTheme="minorHAnsi" w:cstheme="minorHAnsi"/>
+        </w:rPr>
+        <w:t xml:space="preserve"> Web </w:t>
+      </w:r>
+      <w:r>
+        <w:rPr>
+          <w:rFonts w:asciiTheme="minorHAnsi" w:hAnsiTheme="minorHAnsi" w:cstheme="minorHAnsi"/>
+        </w:rPr>
+        <w:t xml:space="preserve">application </w:t>
+      </w:r>
+      <w:r>
+        <w:rPr>
+          <w:rFonts w:asciiTheme="minorHAnsi" w:hAnsiTheme="minorHAnsi" w:cstheme="minorHAnsi"/>
+        </w:rPr>
+        <w:t>and standalone application</w:t>
+      </w:r>
+      <w:r>
+        <w:rPr>
+          <w:rFonts w:asciiTheme="minorHAnsi" w:hAnsiTheme="minorHAnsi" w:cstheme="minorHAnsi"/>
+        </w:rPr>
+        <w:t xml:space="preserve"> in biometric domain</w:t>
+      </w:r>
+      <w:r>
+        <w:rPr>
+          <w:rFonts w:asciiTheme="minorHAnsi" w:hAnsiTheme="minorHAnsi" w:cstheme="minorHAnsi"/>
+        </w:rPr>
         <w:t>.</w:t>
       </w:r>
     </w:p>
@@ -274,7 +320,7 @@
         <w:rPr>
           <w:rFonts w:asciiTheme="minorHAnsi" w:hAnsiTheme="minorHAnsi" w:cstheme="minorHAnsi"/>
         </w:rPr>
-        <w:t>Developed Automated</w:t>
+        <w:t>Reengineered</w:t>
       </w:r>
       <w:r>
         <w:rPr>
@@ -285,35 +331,80 @@
       <w:r>
         <w:rPr>
           <w:rFonts w:asciiTheme="minorHAnsi" w:hAnsiTheme="minorHAnsi" w:cstheme="minorHAnsi"/>
+        </w:rPr>
+        <w:t xml:space="preserve">a web application which is used to create, manipulate, validate the biometric and demographic information stored in a </w:t>
+      </w:r>
+      <w:r>
+        <w:rPr>
+          <w:rFonts w:asciiTheme="minorHAnsi" w:hAnsiTheme="minorHAnsi" w:cstheme="minorHAnsi"/>
           <w:b/>
         </w:rPr>
-        <w:t xml:space="preserve">Data Validation Framework </w:t>
-      </w:r>
-      <w:r>
-        <w:rPr>
-          <w:rFonts w:asciiTheme="minorHAnsi" w:hAnsiTheme="minorHAnsi" w:cstheme="minorHAnsi"/>
-        </w:rPr>
-        <w:t xml:space="preserve">using </w:t>
+        <w:t>NIST</w:t>
+      </w:r>
+      <w:r>
+        <w:rPr>
+          <w:rFonts w:asciiTheme="minorHAnsi" w:hAnsiTheme="minorHAnsi" w:cstheme="minorHAnsi"/>
+        </w:rPr>
+        <w:t xml:space="preserve"> files</w:t>
+      </w:r>
+      <w:r>
+        <w:rPr>
+          <w:rFonts w:asciiTheme="minorHAnsi" w:hAnsiTheme="minorHAnsi" w:cstheme="minorHAnsi"/>
+        </w:rPr>
+        <w:t xml:space="preserve"> using </w:t>
       </w:r>
       <w:r>
         <w:rPr>
           <w:rFonts w:asciiTheme="minorHAnsi" w:hAnsiTheme="minorHAnsi" w:cstheme="minorHAnsi"/>
           <w:b/>
         </w:rPr>
-        <w:t>stored procedure</w:t>
-      </w:r>
-      <w:r>
-        <w:rPr>
-          <w:rFonts w:asciiTheme="minorHAnsi" w:hAnsiTheme="minorHAnsi" w:cstheme="minorHAnsi"/>
-        </w:rPr>
-        <w:t xml:space="preserve"> in SQL Server and </w:t>
+        <w:t>J2SE</w:t>
+      </w:r>
+      <w:r>
+        <w:rPr>
+          <w:rFonts w:asciiTheme="minorHAnsi" w:hAnsiTheme="minorHAnsi" w:cstheme="minorHAnsi"/>
+        </w:rPr>
+        <w:t xml:space="preserve">, </w:t>
       </w:r>
       <w:r>
         <w:rPr>
           <w:rFonts w:asciiTheme="minorHAnsi" w:hAnsiTheme="minorHAnsi" w:cstheme="minorHAnsi"/>
           <w:b/>
         </w:rPr>
-        <w:t>python</w:t>
+        <w:t>J2EE</w:t>
+      </w:r>
+      <w:r>
+        <w:rPr>
+          <w:rFonts w:asciiTheme="minorHAnsi" w:hAnsiTheme="minorHAnsi" w:cstheme="minorHAnsi"/>
+        </w:rPr>
+        <w:t>,</w:t>
+      </w:r>
+      <w:r>
+        <w:rPr>
+          <w:rFonts w:asciiTheme="minorHAnsi" w:hAnsiTheme="minorHAnsi" w:cstheme="minorHAnsi"/>
+          <w:b/>
+        </w:rPr>
+        <w:t xml:space="preserve"> RESTful</w:t>
+      </w:r>
+      <w:r>
+        <w:rPr>
+          <w:rFonts w:asciiTheme="minorHAnsi" w:hAnsiTheme="minorHAnsi" w:cstheme="minorHAnsi"/>
+        </w:rPr>
+        <w:t xml:space="preserve"> web services and </w:t>
+      </w:r>
+      <w:r>
+        <w:rPr>
+          <w:rFonts w:asciiTheme="minorHAnsi" w:hAnsiTheme="minorHAnsi" w:cstheme="minorHAnsi"/>
+          <w:b/>
+        </w:rPr>
+        <w:t>AngularJS</w:t>
+      </w:r>
+      <w:r>
+        <w:rPr>
+          <w:rFonts w:asciiTheme="minorHAnsi" w:hAnsiTheme="minorHAnsi" w:cstheme="minorHAnsi"/>
+          <w:b/>
+        </w:rPr>
+        <w:t xml:space="preserve"> 1.x</w:t>
       </w:r>
       <w:r>
         <w:rPr>
@@ -340,7 +431,45 @@
         <w:rPr>
           <w:rFonts w:asciiTheme="minorHAnsi" w:hAnsiTheme="minorHAnsi" w:cstheme="minorHAnsi"/>
         </w:rPr>
-        <w:t>Worked extensively in Informatica Power Center Repository Manager, Designer, Workflow Manager and Workflow Monitor.</w:t>
+        <w:t>Developed a multithr</w:t>
+      </w:r>
+      <w:r>
+        <w:rPr>
+          <w:rFonts w:asciiTheme="minorHAnsi" w:hAnsiTheme="minorHAnsi" w:cstheme="minorHAnsi"/>
+        </w:rPr>
+        <w:t xml:space="preserve">eaded utility which is used for </w:t>
+      </w:r>
+      <w:r>
+        <w:rPr>
+          <w:rFonts w:asciiTheme="minorHAnsi" w:hAnsiTheme="minorHAnsi" w:cstheme="minorHAnsi"/>
+        </w:rPr>
+        <w:t xml:space="preserve">API performance benchmarking, using </w:t>
+      </w:r>
+      <w:r>
+        <w:rPr>
+          <w:rFonts w:asciiTheme="minorHAnsi" w:hAnsiTheme="minorHAnsi" w:cstheme="minorHAnsi"/>
+          <w:b/>
+        </w:rPr>
+        <w:t>J2SE</w:t>
+      </w:r>
+      <w:r>
+        <w:rPr>
+          <w:rFonts w:asciiTheme="minorHAnsi" w:hAnsiTheme="minorHAnsi" w:cstheme="minorHAnsi"/>
+        </w:rPr>
+        <w:t xml:space="preserve"> and </w:t>
+      </w:r>
+      <w:r>
+        <w:rPr>
+          <w:rFonts w:asciiTheme="minorHAnsi" w:hAnsiTheme="minorHAnsi" w:cstheme="minorHAnsi"/>
+          <w:b/>
+        </w:rPr>
+        <w:t>Apache CLI</w:t>
+      </w:r>
+      <w:r>
+        <w:rPr>
+          <w:rFonts w:asciiTheme="minorHAnsi" w:hAnsiTheme="minorHAnsi" w:cstheme="minorHAnsi"/>
+        </w:rPr>
+        <w:t xml:space="preserve"> (Command Line Interface).</w:t>
       </w:r>
     </w:p>
     <w:p>
@@ -352,33 +481,262 @@
         </w:numPr>
         <w:suppressAutoHyphens/>
         <w:spacing w:after="0" w:line="240" w:lineRule="auto"/>
-        <w:rPr>
-          <w:rFonts w:asciiTheme="minorHAnsi" w:hAnsiTheme="minorHAnsi" w:cstheme="minorHAnsi"/>
-        </w:rPr>
-      </w:pPr>
-      <w:r>
-        <w:rPr>
-          <w:rFonts w:asciiTheme="minorHAnsi" w:hAnsiTheme="minorHAnsi" w:cstheme="minorHAnsi"/>
-        </w:rPr>
-        <w:t>Strong domain knowledge of</w:t>
-      </w:r>
-      <w:r>
-        <w:rPr>
-          <w:rFonts w:asciiTheme="minorHAnsi" w:hAnsiTheme="minorHAnsi" w:cstheme="minorHAnsi"/>
-        </w:rPr>
-        <w:t xml:space="preserve"> E-commerce</w:t>
-      </w:r>
-      <w:r>
-        <w:rPr>
-          <w:rFonts w:asciiTheme="minorHAnsi" w:hAnsiTheme="minorHAnsi" w:cstheme="minorHAnsi"/>
-        </w:rPr>
-        <w:t xml:space="preserve">, </w:t>
-      </w:r>
-      <w:r>
-        <w:rPr>
-          <w:rFonts w:asciiTheme="minorHAnsi" w:hAnsiTheme="minorHAnsi" w:cstheme="minorHAnsi"/>
-        </w:rPr>
-        <w:t>Finance</w:t>
+        <w:jc w:val="both"/>
+        <w:rPr>
+          <w:rFonts w:asciiTheme="minorHAnsi" w:hAnsiTheme="minorHAnsi" w:cstheme="minorHAnsi"/>
+        </w:rPr>
+      </w:pPr>
+      <w:r>
+        <w:rPr>
+          <w:rFonts w:asciiTheme="minorHAnsi" w:hAnsiTheme="minorHAnsi" w:cstheme="minorHAnsi"/>
+        </w:rPr>
+        <w:t xml:space="preserve">Experience in </w:t>
+      </w:r>
+      <w:r>
+        <w:rPr>
+          <w:rFonts w:asciiTheme="minorHAnsi" w:hAnsiTheme="minorHAnsi" w:cstheme="minorHAnsi"/>
+          <w:b/>
+        </w:rPr>
+        <w:t>Unit T</w:t>
+      </w:r>
+      <w:r>
+        <w:rPr>
+          <w:rFonts w:asciiTheme="minorHAnsi" w:hAnsiTheme="minorHAnsi" w:cstheme="minorHAnsi"/>
+          <w:b/>
+        </w:rPr>
+        <w:t>esting</w:t>
+      </w:r>
+      <w:r>
+        <w:rPr>
+          <w:rFonts w:asciiTheme="minorHAnsi" w:hAnsiTheme="minorHAnsi" w:cstheme="minorHAnsi"/>
+        </w:rPr>
+        <w:t xml:space="preserve"> </w:t>
+      </w:r>
+      <w:r>
+        <w:rPr>
+          <w:rFonts w:asciiTheme="minorHAnsi" w:hAnsiTheme="minorHAnsi" w:cstheme="minorHAnsi"/>
+          <w:b/>
+        </w:rPr>
+        <w:t>AngularJS 1.x</w:t>
+      </w:r>
+      <w:r>
+        <w:rPr>
+          <w:rFonts w:asciiTheme="minorHAnsi" w:hAnsiTheme="minorHAnsi" w:cstheme="minorHAnsi"/>
+        </w:rPr>
+        <w:t>.</w:t>
+      </w:r>
+      <w:r>
+        <w:rPr>
+          <w:rFonts w:asciiTheme="minorHAnsi" w:hAnsiTheme="minorHAnsi" w:cstheme="minorHAnsi"/>
+        </w:rPr>
+        <w:t xml:space="preserve"> application using </w:t>
+      </w:r>
+      <w:r>
+        <w:rPr>
+          <w:rFonts w:asciiTheme="minorHAnsi" w:hAnsiTheme="minorHAnsi" w:cstheme="minorHAnsi"/>
+          <w:b/>
+        </w:rPr>
+        <w:t>Jasmine</w:t>
+      </w:r>
+      <w:r>
+        <w:rPr>
+          <w:rFonts w:asciiTheme="minorHAnsi" w:hAnsiTheme="minorHAnsi" w:cstheme="minorHAnsi"/>
+        </w:rPr>
+        <w:t xml:space="preserve"> with </w:t>
+      </w:r>
+      <w:r>
+        <w:rPr>
+          <w:rFonts w:asciiTheme="minorHAnsi" w:hAnsiTheme="minorHAnsi" w:cstheme="minorHAnsi"/>
+          <w:b/>
+        </w:rPr>
+        <w:t>PhantomJs</w:t>
+      </w:r>
+      <w:r>
+        <w:rPr>
+          <w:rFonts w:asciiTheme="minorHAnsi" w:hAnsiTheme="minorHAnsi" w:cstheme="minorHAnsi"/>
+        </w:rPr>
+        <w:t xml:space="preserve"> and </w:t>
+      </w:r>
+      <w:r>
+        <w:rPr>
+          <w:rFonts w:asciiTheme="minorHAnsi" w:hAnsiTheme="minorHAnsi" w:cstheme="minorHAnsi"/>
+          <w:b/>
+        </w:rPr>
+        <w:t>Karma</w:t>
+      </w:r>
+      <w:r>
+        <w:rPr>
+          <w:rFonts w:asciiTheme="minorHAnsi" w:hAnsiTheme="minorHAnsi" w:cstheme="minorHAnsi"/>
+        </w:rPr>
+        <w:t>.</w:t>
+      </w:r>
+    </w:p>
+    <w:p>
+      <w:pPr>
+        <w:pStyle w:val="ListParagraph"/>
+        <w:numPr>
+          <w:ilvl w:val="0"/>
+          <w:numId w:val="5"/>
+        </w:numPr>
+        <w:suppressAutoHyphens/>
+        <w:spacing w:after="0" w:line="240" w:lineRule="auto"/>
+        <w:jc w:val="both"/>
+        <w:rPr>
+          <w:rFonts w:asciiTheme="minorHAnsi" w:hAnsiTheme="minorHAnsi" w:cstheme="minorHAnsi"/>
+        </w:rPr>
+      </w:pPr>
+      <w:r>
+        <w:rPr>
+          <w:rFonts w:asciiTheme="minorHAnsi" w:hAnsiTheme="minorHAnsi" w:cstheme="minorHAnsi"/>
+        </w:rPr>
+        <w:t xml:space="preserve">Experience in </w:t>
+      </w:r>
+      <w:r>
+        <w:rPr>
+          <w:rFonts w:asciiTheme="minorHAnsi" w:hAnsiTheme="minorHAnsi" w:cstheme="minorHAnsi"/>
+          <w:b/>
+        </w:rPr>
+        <w:t>Unit T</w:t>
+      </w:r>
+      <w:r>
+        <w:rPr>
+          <w:rFonts w:asciiTheme="minorHAnsi" w:hAnsiTheme="minorHAnsi" w:cstheme="minorHAnsi"/>
+          <w:b/>
+        </w:rPr>
+        <w:t xml:space="preserve">esting </w:t>
+      </w:r>
+      <w:r>
+        <w:rPr>
+          <w:rFonts w:asciiTheme="minorHAnsi" w:hAnsiTheme="minorHAnsi" w:cstheme="minorHAnsi"/>
+        </w:rPr>
+        <w:t xml:space="preserve">Java Application </w:t>
+      </w:r>
+      <w:r>
+        <w:rPr>
+          <w:rFonts w:asciiTheme="minorHAnsi" w:hAnsiTheme="minorHAnsi" w:cstheme="minorHAnsi"/>
+        </w:rPr>
+        <w:t xml:space="preserve">using </w:t>
+      </w:r>
+      <w:r>
+        <w:rPr>
+          <w:rFonts w:asciiTheme="minorHAnsi" w:hAnsiTheme="minorHAnsi" w:cstheme="minorHAnsi"/>
+          <w:b/>
+        </w:rPr>
+        <w:t>Arquillian</w:t>
+      </w:r>
+      <w:r>
+        <w:rPr>
+          <w:rFonts w:asciiTheme="minorHAnsi" w:hAnsiTheme="minorHAnsi" w:cstheme="minorHAnsi"/>
+        </w:rPr>
+        <w:t xml:space="preserve"> with </w:t>
+      </w:r>
+      <w:r>
+        <w:rPr>
+          <w:rFonts w:asciiTheme="minorHAnsi" w:hAnsiTheme="minorHAnsi" w:cstheme="minorHAnsi"/>
+          <w:b/>
+        </w:rPr>
+        <w:t>JUnit</w:t>
+      </w:r>
+      <w:r>
+        <w:rPr>
+          <w:rFonts w:asciiTheme="minorHAnsi" w:hAnsiTheme="minorHAnsi" w:cstheme="minorHAnsi"/>
+          <w:b/>
+        </w:rPr>
+        <w:t xml:space="preserve"> </w:t>
+      </w:r>
+      <w:r>
+        <w:rPr>
+          <w:rFonts w:asciiTheme="minorHAnsi" w:hAnsiTheme="minorHAnsi" w:cstheme="minorHAnsi"/>
+        </w:rPr>
+        <w:t xml:space="preserve">and mocking framework like </w:t>
+      </w:r>
+      <w:r>
+        <w:rPr>
+          <w:rFonts w:asciiTheme="minorHAnsi" w:hAnsiTheme="minorHAnsi" w:cstheme="minorHAnsi"/>
+          <w:b/>
+        </w:rPr>
+        <w:t>Mockito</w:t>
+      </w:r>
+      <w:r>
+        <w:rPr>
+          <w:rFonts w:asciiTheme="minorHAnsi" w:hAnsiTheme="minorHAnsi" w:cstheme="minorHAnsi"/>
+        </w:rPr>
+        <w:t>.</w:t>
+      </w:r>
+    </w:p>
+    <w:p>
+      <w:pPr>
+        <w:pStyle w:val="ListParagraph"/>
+        <w:numPr>
+          <w:ilvl w:val="0"/>
+          <w:numId w:val="5"/>
+        </w:numPr>
+        <w:suppressAutoHyphens/>
+        <w:spacing w:after="0" w:line="240" w:lineRule="auto"/>
+        <w:jc w:val="both"/>
+        <w:rPr>
+          <w:rFonts w:asciiTheme="minorHAnsi" w:hAnsiTheme="minorHAnsi" w:cstheme="minorHAnsi"/>
+        </w:rPr>
+      </w:pPr>
+      <w:r>
+        <w:rPr>
+          <w:rFonts w:asciiTheme="minorHAnsi" w:hAnsiTheme="minorHAnsi" w:cstheme="minorHAnsi"/>
+        </w:rPr>
+        <w:t xml:space="preserve">Above beginner level comfort in </w:t>
+      </w:r>
+      <w:r>
+        <w:rPr>
+          <w:rFonts w:asciiTheme="minorHAnsi" w:hAnsiTheme="minorHAnsi" w:cstheme="minorHAnsi"/>
+          <w:b/>
+        </w:rPr>
+        <w:t>Spring MVC</w:t>
+      </w:r>
+      <w:r>
+        <w:rPr>
+          <w:rFonts w:asciiTheme="minorHAnsi" w:hAnsiTheme="minorHAnsi" w:cstheme="minorHAnsi"/>
+        </w:rPr>
+        <w:t xml:space="preserve"> Framework.</w:t>
+      </w:r>
+    </w:p>
+    <w:p>
+      <w:pPr>
+        <w:pStyle w:val="ListParagraph"/>
+        <w:numPr>
+          <w:ilvl w:val="0"/>
+          <w:numId w:val="5"/>
+        </w:numPr>
+        <w:suppressAutoHyphens/>
+        <w:spacing w:after="0" w:line="240" w:lineRule="auto"/>
+        <w:jc w:val="both"/>
+        <w:rPr>
+          <w:rFonts w:asciiTheme="minorHAnsi" w:hAnsiTheme="minorHAnsi" w:cstheme="minorHAnsi"/>
+        </w:rPr>
+      </w:pPr>
+      <w:r>
+        <w:rPr>
+          <w:rFonts w:asciiTheme="minorHAnsi" w:hAnsiTheme="minorHAnsi" w:cstheme="minorHAnsi"/>
+        </w:rPr>
+        <w:t xml:space="preserve">Above beginner level comfort in </w:t>
+      </w:r>
+      <w:r>
+        <w:rPr>
+          <w:rFonts w:asciiTheme="minorHAnsi" w:hAnsiTheme="minorHAnsi" w:cstheme="minorHAnsi"/>
+          <w:b/>
+        </w:rPr>
+        <w:t>ORM</w:t>
+      </w:r>
+      <w:r>
+        <w:rPr>
+          <w:rFonts w:asciiTheme="minorHAnsi" w:hAnsiTheme="minorHAnsi" w:cstheme="minorHAnsi"/>
+        </w:rPr>
+        <w:t xml:space="preserve"> framework like </w:t>
+      </w:r>
+      <w:r>
+        <w:rPr>
+          <w:rFonts w:asciiTheme="minorHAnsi" w:hAnsiTheme="minorHAnsi" w:cstheme="minorHAnsi"/>
+          <w:b/>
+        </w:rPr>
+        <w:t>Hibernate</w:t>
       </w:r>
       <w:r>
         <w:rPr>
@@ -405,59 +763,84 @@
         <w:rPr>
           <w:rFonts w:asciiTheme="minorHAnsi" w:hAnsiTheme="minorHAnsi" w:cstheme="minorHAnsi"/>
         </w:rPr>
-        <w:t>Knowledge in STLC, SDLC and Bug life cycle.</w:t>
-      </w:r>
-    </w:p>
-    <w:p>
-      <w:pPr>
-        <w:pStyle w:val="ListParagraph"/>
-        <w:numPr>
-          <w:ilvl w:val="0"/>
-          <w:numId w:val="5"/>
-        </w:numPr>
-        <w:suppressAutoHyphens/>
-        <w:spacing w:before="100" w:after="0" w:line="240" w:lineRule="auto"/>
-        <w:jc w:val="both"/>
-        <w:rPr>
-          <w:rFonts w:asciiTheme="minorHAnsi" w:hAnsiTheme="minorHAnsi" w:cstheme="minorHAnsi"/>
-        </w:rPr>
-      </w:pPr>
-      <w:r>
-        <w:rPr>
-          <w:rFonts w:asciiTheme="minorHAnsi" w:hAnsiTheme="minorHAnsi" w:cstheme="minorHAnsi"/>
-        </w:rPr>
-        <w:t xml:space="preserve">Thoroughly involved in different types of testing like Database </w:t>
-      </w:r>
-      <w:r>
-        <w:rPr>
-          <w:rFonts w:asciiTheme="minorHAnsi" w:hAnsiTheme="minorHAnsi" w:cstheme="minorHAnsi"/>
-        </w:rPr>
-        <w:t>Testing, System</w:t>
-      </w:r>
-      <w:r>
-        <w:rPr>
-          <w:rFonts w:asciiTheme="minorHAnsi" w:hAnsiTheme="minorHAnsi" w:cstheme="minorHAnsi"/>
-        </w:rPr>
-        <w:t xml:space="preserve"> Testing, Integration Testing, Re Testing, Regression Testing, Functional Testing and GUI Testing.</w:t>
-      </w:r>
-    </w:p>
-    <w:p>
-      <w:pPr>
-        <w:numPr>
-          <w:ilvl w:val="0"/>
-          <w:numId w:val="5"/>
-        </w:numPr>
-        <w:suppressAutoHyphens/>
-        <w:spacing w:after="0" w:line="240" w:lineRule="auto"/>
-        <w:rPr>
-          <w:rFonts w:asciiTheme="minorHAnsi" w:hAnsiTheme="minorHAnsi" w:cstheme="minorHAnsi"/>
-        </w:rPr>
-      </w:pPr>
-      <w:r>
-        <w:rPr>
-          <w:rFonts w:asciiTheme="minorHAnsi" w:hAnsiTheme="minorHAnsi" w:cstheme="minorHAnsi"/>
-        </w:rPr>
-        <w:t>Ability &amp; highly keen on to learn, grasp and deliver both individually &amp; also as a proactive team member.</w:t>
+        <w:t xml:space="preserve">Good </w:t>
+      </w:r>
+      <w:r>
+        <w:rPr>
+          <w:rFonts w:asciiTheme="minorHAnsi" w:hAnsiTheme="minorHAnsi" w:cstheme="minorHAnsi"/>
+        </w:rPr>
+        <w:t xml:space="preserve">Knowledge </w:t>
+      </w:r>
+      <w:r>
+        <w:rPr>
+          <w:rFonts w:asciiTheme="minorHAnsi" w:hAnsiTheme="minorHAnsi" w:cstheme="minorHAnsi"/>
+        </w:rPr>
+        <w:t xml:space="preserve">of </w:t>
+      </w:r>
+      <w:r>
+        <w:rPr>
+          <w:rFonts w:asciiTheme="minorHAnsi" w:hAnsiTheme="minorHAnsi" w:cstheme="minorHAnsi"/>
+          <w:b/>
+        </w:rPr>
+        <w:t>JQuery</w:t>
+      </w:r>
+      <w:r>
+        <w:rPr>
+          <w:rFonts w:asciiTheme="minorHAnsi" w:hAnsiTheme="minorHAnsi" w:cstheme="minorHAnsi"/>
+        </w:rPr>
+        <w:t xml:space="preserve">, </w:t>
+      </w:r>
+      <w:r>
+        <w:rPr>
+          <w:rFonts w:asciiTheme="minorHAnsi" w:hAnsiTheme="minorHAnsi" w:cstheme="minorHAnsi"/>
+          <w:b/>
+        </w:rPr>
+        <w:t>CSS3</w:t>
+      </w:r>
+      <w:r>
+        <w:rPr>
+          <w:rFonts w:asciiTheme="minorHAnsi" w:hAnsiTheme="minorHAnsi" w:cstheme="minorHAnsi"/>
+        </w:rPr>
+        <w:t xml:space="preserve">, </w:t>
+      </w:r>
+      <w:r>
+        <w:rPr>
+          <w:rFonts w:asciiTheme="minorHAnsi" w:hAnsiTheme="minorHAnsi" w:cstheme="minorHAnsi"/>
+          <w:b/>
+        </w:rPr>
+        <w:t>HTML5</w:t>
+      </w:r>
+      <w:r>
+        <w:rPr>
+          <w:rFonts w:asciiTheme="minorHAnsi" w:hAnsiTheme="minorHAnsi" w:cstheme="minorHAnsi"/>
+        </w:rPr>
+        <w:t xml:space="preserve"> and </w:t>
+      </w:r>
+      <w:r>
+        <w:rPr>
+          <w:rFonts w:asciiTheme="minorHAnsi" w:hAnsiTheme="minorHAnsi" w:cstheme="minorHAnsi"/>
+          <w:b/>
+        </w:rPr>
+        <w:t>Responsive UI design</w:t>
+      </w:r>
+      <w:r>
+        <w:rPr>
+          <w:rFonts w:asciiTheme="minorHAnsi" w:hAnsiTheme="minorHAnsi" w:cstheme="minorHAnsi"/>
+        </w:rPr>
+        <w:t xml:space="preserve"> using </w:t>
+      </w:r>
+      <w:r>
+        <w:rPr>
+          <w:rFonts w:asciiTheme="minorHAnsi" w:hAnsiTheme="minorHAnsi" w:cstheme="minorHAnsi"/>
+          <w:b/>
+        </w:rPr>
+        <w:t>Twitter Bootstrap</w:t>
+      </w:r>
+      <w:r>
+        <w:rPr>
+          <w:rFonts w:asciiTheme="minorHAnsi" w:hAnsiTheme="minorHAnsi" w:cstheme="minorHAnsi"/>
+        </w:rPr>
+        <w:t>.</w:t>
       </w:r>
     </w:p>
     <w:p>
@@ -469,33 +852,60 @@
         </w:numPr>
         <w:suppressAutoHyphens/>
         <w:spacing w:after="0" w:line="240" w:lineRule="auto"/>
-        <w:rPr>
-          <w:rFonts w:asciiTheme="minorHAnsi" w:hAnsiTheme="minorHAnsi" w:cstheme="minorHAnsi"/>
-        </w:rPr>
-      </w:pPr>
-      <w:r>
-        <w:rPr>
-          <w:rFonts w:asciiTheme="minorHAnsi" w:hAnsiTheme="minorHAnsi" w:cstheme="minorHAnsi"/>
-        </w:rPr>
-        <w:t>Extensive experience in developing </w:t>
-      </w:r>
-      <w:r>
-        <w:rPr>
-          <w:rFonts w:asciiTheme="minorHAnsi" w:hAnsiTheme="minorHAnsi" w:cstheme="minorHAnsi"/>
-        </w:rPr>
-        <w:t>SQL</w:t>
-      </w:r>
-      <w:r>
-        <w:rPr>
-          <w:rFonts w:asciiTheme="minorHAnsi" w:hAnsiTheme="minorHAnsi" w:cstheme="minorHAnsi"/>
-        </w:rPr>
-        <w:t> scripts to validate the</w:t>
-      </w:r>
-      <w:r>
-        <w:rPr>
-          <w:rFonts w:asciiTheme="minorHAnsi" w:hAnsiTheme="minorHAnsi" w:cstheme="minorHAnsi"/>
-        </w:rPr>
-        <w:t xml:space="preserve"> databases tables.</w:t>
+        <w:jc w:val="both"/>
+        <w:rPr>
+          <w:rFonts w:asciiTheme="minorHAnsi" w:hAnsiTheme="minorHAnsi" w:cstheme="minorHAnsi"/>
+        </w:rPr>
+      </w:pPr>
+      <w:r>
+        <w:rPr>
+          <w:rFonts w:asciiTheme="minorHAnsi" w:hAnsiTheme="minorHAnsi" w:cstheme="minorHAnsi"/>
+        </w:rPr>
+        <w:t xml:space="preserve">Worked extensively in </w:t>
+      </w:r>
+      <w:r>
+        <w:rPr>
+          <w:rFonts w:asciiTheme="minorHAnsi" w:hAnsiTheme="minorHAnsi" w:cstheme="minorHAnsi"/>
+          <w:b/>
+        </w:rPr>
+        <w:t>AngularJS 1.x</w:t>
+      </w:r>
+      <w:r>
+        <w:rPr>
+          <w:rFonts w:asciiTheme="minorHAnsi" w:hAnsiTheme="minorHAnsi" w:cstheme="minorHAnsi"/>
+        </w:rPr>
+        <w:t xml:space="preserve">. </w:t>
+      </w:r>
+      <w:r>
+        <w:rPr>
+          <w:rFonts w:asciiTheme="minorHAnsi" w:hAnsiTheme="minorHAnsi" w:cstheme="minorHAnsi"/>
+        </w:rPr>
+        <w:t xml:space="preserve">and </w:t>
+      </w:r>
+      <w:r>
+        <w:rPr>
+          <w:rFonts w:asciiTheme="minorHAnsi" w:hAnsiTheme="minorHAnsi" w:cstheme="minorHAnsi"/>
+          <w:b/>
+        </w:rPr>
+        <w:t>JavaScript</w:t>
+      </w:r>
+      <w:r>
+        <w:rPr>
+          <w:rFonts w:asciiTheme="minorHAnsi" w:hAnsiTheme="minorHAnsi" w:cstheme="minorHAnsi"/>
+        </w:rPr>
+        <w:t xml:space="preserve"> and created many reusable </w:t>
+      </w:r>
+      <w:r>
+        <w:rPr>
+          <w:rFonts w:asciiTheme="minorHAnsi" w:hAnsiTheme="minorHAnsi" w:cstheme="minorHAnsi"/>
+        </w:rPr>
+        <w:t xml:space="preserve">UI </w:t>
+      </w:r>
+      <w:r>
+        <w:rPr>
+          <w:rFonts w:asciiTheme="minorHAnsi" w:hAnsiTheme="minorHAnsi" w:cstheme="minorHAnsi"/>
+        </w:rPr>
+        <w:t>components.</w:t>
       </w:r>
     </w:p>
     <w:p>
@@ -507,21 +917,42 @@
         </w:numPr>
         <w:suppressAutoHyphens/>
         <w:spacing w:after="0" w:line="240" w:lineRule="auto"/>
-        <w:rPr>
-          <w:rFonts w:asciiTheme="minorHAnsi" w:hAnsiTheme="minorHAnsi" w:cstheme="minorHAnsi"/>
-        </w:rPr>
-      </w:pPr>
-      <w:r>
-        <w:rPr>
-          <w:rFonts w:asciiTheme="minorHAnsi" w:hAnsiTheme="minorHAnsi" w:cstheme="minorHAnsi"/>
-        </w:rPr>
-        <w:t>Experience in developing</w:t>
-      </w:r>
-      <w:r>
-        <w:rPr>
-          <w:rFonts w:asciiTheme="minorHAnsi" w:hAnsiTheme="minorHAnsi" w:cstheme="minorHAnsi"/>
-        </w:rPr>
-        <w:t xml:space="preserve"> test cases and execution</w:t>
+        <w:jc w:val="both"/>
+        <w:rPr>
+          <w:rFonts w:asciiTheme="minorHAnsi" w:hAnsiTheme="minorHAnsi" w:cstheme="minorHAnsi"/>
+        </w:rPr>
+      </w:pPr>
+      <w:r>
+        <w:rPr>
+          <w:rFonts w:asciiTheme="minorHAnsi" w:hAnsiTheme="minorHAnsi" w:cstheme="minorHAnsi"/>
+        </w:rPr>
+        <w:t xml:space="preserve">Expertise in </w:t>
+      </w:r>
+      <w:r>
+        <w:rPr>
+          <w:rFonts w:asciiTheme="minorHAnsi" w:hAnsiTheme="minorHAnsi" w:cstheme="minorHAnsi"/>
+          <w:b/>
+        </w:rPr>
+        <w:t>Java SE 8</w:t>
+      </w:r>
+      <w:r>
+        <w:rPr>
+          <w:rFonts w:asciiTheme="minorHAnsi" w:hAnsiTheme="minorHAnsi" w:cstheme="minorHAnsi"/>
+        </w:rPr>
+        <w:t xml:space="preserve"> and OOP concepts</w:t>
+      </w:r>
+      <w:r>
+        <w:rPr>
+          <w:rFonts w:asciiTheme="minorHAnsi" w:hAnsiTheme="minorHAnsi" w:cstheme="minorHAnsi"/>
+        </w:rPr>
+        <w:t xml:space="preserve"> and </w:t>
+      </w:r>
+      <w:r>
+        <w:rPr>
+          <w:rFonts w:asciiTheme="minorHAnsi" w:hAnsiTheme="minorHAnsi" w:cstheme="minorHAnsi"/>
+          <w:b/>
+        </w:rPr>
+        <w:t>AngularJS 1.x</w:t>
       </w:r>
       <w:r>
         <w:rPr>
@@ -532,11 +963,11 @@
     </w:p>
     <w:p>
       <w:pPr>
+        <w:pStyle w:val="ListParagraph"/>
         <w:numPr>
           <w:ilvl w:val="0"/>
           <w:numId w:val="5"/>
         </w:numPr>
-        <w:shd w:val="clear" w:color="auto" w:fill="FFFFFF"/>
         <w:suppressAutoHyphens/>
         <w:spacing w:after="0" w:line="240" w:lineRule="auto"/>
         <w:rPr>
@@ -547,40 +978,165 @@
         <w:rPr>
           <w:rFonts w:asciiTheme="minorHAnsi" w:hAnsiTheme="minorHAnsi" w:cstheme="minorHAnsi"/>
         </w:rPr>
-        <w:t>Experience in preparing test reports from Quality Center and prepared daily test status reports to communicate the test status with the team.</w:t>
+        <w:t xml:space="preserve">Above intermediate level comfort in writing maintainable, testable and </w:t>
+      </w:r>
+      <w:r>
+        <w:rPr>
+          <w:rFonts w:asciiTheme="minorHAnsi" w:hAnsiTheme="minorHAnsi" w:cstheme="minorHAnsi"/>
+          <w:b/>
+        </w:rPr>
+        <w:t>Object Oriented JavaScript</w:t>
+      </w:r>
+      <w:r>
+        <w:rPr>
+          <w:rFonts w:asciiTheme="minorHAnsi" w:hAnsiTheme="minorHAnsi" w:cstheme="minorHAnsi"/>
+        </w:rPr>
+        <w:t xml:space="preserve"> code.</w:t>
       </w:r>
     </w:p>
     <w:p>
       <w:pPr>
+        <w:pStyle w:val="ListParagraph"/>
         <w:numPr>
           <w:ilvl w:val="0"/>
           <w:numId w:val="5"/>
         </w:numPr>
-        <w:shd w:val="clear" w:color="auto" w:fill="FFFFFF"/>
         <w:suppressAutoHyphens/>
         <w:spacing w:after="0" w:line="240" w:lineRule="auto"/>
-        <w:rPr>
-          <w:rFonts w:asciiTheme="minorHAnsi" w:hAnsiTheme="minorHAnsi" w:cstheme="minorHAnsi"/>
-        </w:rPr>
-      </w:pPr>
-      <w:r>
-        <w:rPr>
-          <w:rFonts w:asciiTheme="minorHAnsi" w:hAnsiTheme="minorHAnsi" w:cstheme="minorHAnsi"/>
-        </w:rPr>
-        <w:t>Hands-on coding and scripting experience to innovate and build solutions to automate</w:t>
-      </w:r>
-      <w:r>
-        <w:rPr>
-          <w:rFonts w:asciiTheme="minorHAnsi" w:hAnsiTheme="minorHAnsi" w:cstheme="minorHAnsi"/>
-        </w:rPr>
-        <w:t>.</w:t>
+        <w:jc w:val="both"/>
+        <w:rPr>
+          <w:rFonts w:asciiTheme="minorHAnsi" w:hAnsiTheme="minorHAnsi" w:cstheme="minorHAnsi"/>
+        </w:rPr>
+      </w:pPr>
+      <w:r>
+        <w:rPr>
+          <w:rFonts w:asciiTheme="minorHAnsi" w:hAnsiTheme="minorHAnsi" w:cstheme="minorHAnsi"/>
+        </w:rPr>
+        <w:t>Been actively involved in entire technology stack of project development.</w:t>
       </w:r>
     </w:p>
     <w:p>
       <w:pPr>
+        <w:pStyle w:val="ListParagraph"/>
+        <w:numPr>
+          <w:ilvl w:val="0"/>
+          <w:numId w:val="5"/>
+        </w:numPr>
         <w:suppressAutoHyphens/>
         <w:spacing w:after="0" w:line="240" w:lineRule="auto"/>
-        <w:ind w:left="720"/>
+        <w:jc w:val="both"/>
+        <w:rPr>
+          <w:rFonts w:asciiTheme="minorHAnsi" w:hAnsiTheme="minorHAnsi" w:cstheme="minorHAnsi"/>
+        </w:rPr>
+      </w:pPr>
+      <w:r>
+        <w:rPr>
+          <w:rFonts w:asciiTheme="minorHAnsi" w:hAnsiTheme="minorHAnsi" w:cstheme="minorHAnsi"/>
+        </w:rPr>
+        <w:t>G</w:t>
+      </w:r>
+      <w:r>
+        <w:rPr>
+          <w:rFonts w:asciiTheme="minorHAnsi" w:hAnsiTheme="minorHAnsi" w:cstheme="minorHAnsi"/>
+        </w:rPr>
+        <w:t xml:space="preserve">ood </w:t>
+      </w:r>
+      <w:r>
+        <w:rPr>
+          <w:rFonts w:asciiTheme="minorHAnsi" w:hAnsiTheme="minorHAnsi" w:cstheme="minorHAnsi"/>
+        </w:rPr>
+        <w:t>knowledge of</w:t>
+      </w:r>
+      <w:r>
+        <w:rPr>
+          <w:rFonts w:asciiTheme="minorHAnsi" w:hAnsiTheme="minorHAnsi" w:cstheme="minorHAnsi"/>
+        </w:rPr>
+        <w:t xml:space="preserve"> Biometric</w:t>
+      </w:r>
+      <w:r>
+        <w:rPr>
+          <w:rFonts w:asciiTheme="minorHAnsi" w:hAnsiTheme="minorHAnsi" w:cstheme="minorHAnsi"/>
+        </w:rPr>
+        <w:t xml:space="preserve"> domain</w:t>
+      </w:r>
+      <w:r>
+        <w:rPr>
+          <w:rFonts w:asciiTheme="minorHAnsi" w:hAnsiTheme="minorHAnsi" w:cstheme="minorHAnsi"/>
+        </w:rPr>
+        <w:t xml:space="preserve"> and </w:t>
+      </w:r>
+      <w:r>
+        <w:rPr>
+          <w:rFonts w:asciiTheme="minorHAnsi" w:hAnsiTheme="minorHAnsi" w:cstheme="minorHAnsi"/>
+        </w:rPr>
+        <w:t>international standards for</w:t>
+      </w:r>
+      <w:r>
+        <w:rPr>
+          <w:rFonts w:asciiTheme="minorHAnsi" w:hAnsiTheme="minorHAnsi" w:cstheme="minorHAnsi"/>
+        </w:rPr>
+        <w:t xml:space="preserve"> informat</w:t>
+      </w:r>
+      <w:r>
+        <w:rPr>
+          <w:rFonts w:asciiTheme="minorHAnsi" w:hAnsiTheme="minorHAnsi" w:cstheme="minorHAnsi"/>
+        </w:rPr>
+        <w:t>i</w:t>
+      </w:r>
+      <w:r>
+        <w:rPr>
+          <w:rFonts w:asciiTheme="minorHAnsi" w:hAnsiTheme="minorHAnsi" w:cstheme="minorHAnsi"/>
+        </w:rPr>
+        <w:t xml:space="preserve">on storage </w:t>
+      </w:r>
+      <w:r>
+        <w:rPr>
+          <w:rFonts w:asciiTheme="minorHAnsi" w:hAnsiTheme="minorHAnsi" w:cstheme="minorHAnsi"/>
+        </w:rPr>
+        <w:t xml:space="preserve">and retrieval </w:t>
+      </w:r>
+      <w:r>
+        <w:rPr>
+          <w:rFonts w:asciiTheme="minorHAnsi" w:hAnsiTheme="minorHAnsi" w:cstheme="minorHAnsi"/>
+        </w:rPr>
+        <w:t>in biometric domain.</w:t>
+      </w:r>
+    </w:p>
+    <w:p>
+      <w:pPr>
+        <w:pStyle w:val="NormalBatang"/>
+        <w:numPr>
+          <w:ilvl w:val="0"/>
+          <w:numId w:val="5"/>
+        </w:numPr>
+        <w:spacing w:line="276" w:lineRule="auto"/>
+        <w:rPr>
+          <w:rFonts w:ascii="Verdana" w:hAnsi="Verdana"/>
+          <w:b/>
+          <w:sz w:val="20"/>
+        </w:rPr>
+      </w:pPr>
+      <w:r>
+        <w:rPr>
+          <w:rFonts w:ascii="Verdana" w:hAnsi="Verdana"/>
+          <w:sz w:val="20"/>
+        </w:rPr>
+        <w:t>A solid understanding of Data Structure and Algorithms</w:t>
+      </w:r>
+      <w:r>
+        <w:rPr>
+          <w:rFonts w:ascii="Verdana" w:hAnsi="Verdana"/>
+          <w:b/>
+          <w:sz w:val="20"/>
+        </w:rPr>
+        <w:t>.</w:t>
+      </w:r>
+    </w:p>
+    <w:p>
+      <w:pPr>
+        <w:suppressAutoHyphens/>
+        <w:spacing w:after="0" w:line="240" w:lineRule="auto"/>
+        <w:ind w:left="360"/>
         <w:rPr>
           <w:rFonts w:asciiTheme="minorHAnsi" w:hAnsiTheme="minorHAnsi" w:cstheme="minorHAnsi"/>
         </w:rPr>
@@ -654,30 +1210,35 @@
       <w:r>
         <w:rPr>
           <w:rFonts w:asciiTheme="minorHAnsi" w:hAnsiTheme="minorHAnsi" w:cstheme="minorHAnsi"/>
+          <w:b/>
         </w:rPr>
         <w:t>Cybage Softwares</w:t>
       </w:r>
       <w:r>
         <w:rPr>
           <w:rFonts w:asciiTheme="minorHAnsi" w:hAnsiTheme="minorHAnsi" w:cstheme="minorHAnsi"/>
+          <w:b/>
         </w:rPr>
         <w:t xml:space="preserve"> Pvt. Ltd., </w:t>
       </w:r>
       <w:r>
         <w:rPr>
           <w:rFonts w:asciiTheme="minorHAnsi" w:hAnsiTheme="minorHAnsi" w:cstheme="minorHAnsi"/>
+          <w:b/>
         </w:rPr>
         <w:t xml:space="preserve">(ISO </w:t>
       </w:r>
       <w:r>
         <w:rPr>
           <w:rFonts w:asciiTheme="minorHAnsi" w:hAnsiTheme="minorHAnsi" w:cstheme="minorHAnsi"/>
+          <w:b/>
         </w:rPr>
         <w:t xml:space="preserve">) </w:t>
       </w:r>
       <w:r>
         <w:rPr>
           <w:rFonts w:asciiTheme="minorHAnsi" w:hAnsiTheme="minorHAnsi" w:cstheme="minorHAnsi"/>
+          <w:b/>
         </w:rPr>
         <w:t>Pune</w:t>
       </w:r>
@@ -795,21 +1356,77 @@
                 <w:rFonts w:asciiTheme="minorHAnsi" w:eastAsia="Times New Roman" w:hAnsiTheme="minorHAnsi" w:cstheme="minorHAnsi"/>
                 <w:bCs/>
               </w:rPr>
-              <w:t>C, C++, Java</w:t>
-            </w:r>
-            <w:r>
-              <w:rPr>
-                <w:rFonts w:asciiTheme="minorHAnsi" w:eastAsia="Times New Roman" w:hAnsiTheme="minorHAnsi" w:cstheme="minorHAnsi"/>
-                <w:bCs/>
-              </w:rPr>
-              <w:t xml:space="preserve">, </w:t>
-            </w:r>
-            <w:r>
-              <w:rPr>
-                <w:rFonts w:asciiTheme="minorHAnsi" w:eastAsia="Times New Roman" w:hAnsiTheme="minorHAnsi" w:cstheme="minorHAnsi"/>
-                <w:bCs/>
-              </w:rPr>
-              <w:t>JavaScript</w:t>
+              <w:t>Java</w:t>
+            </w:r>
+            <w:r>
+              <w:rPr>
+                <w:rFonts w:asciiTheme="minorHAnsi" w:eastAsia="Times New Roman" w:hAnsiTheme="minorHAnsi" w:cstheme="minorHAnsi"/>
+                <w:bCs/>
+              </w:rPr>
+              <w:t>,</w:t>
+            </w:r>
+            <w:r>
+              <w:rPr>
+                <w:rFonts w:asciiTheme="minorHAnsi" w:eastAsia="Times New Roman" w:hAnsiTheme="minorHAnsi" w:cstheme="minorHAnsi"/>
+                <w:bCs/>
+              </w:rPr>
+              <w:t xml:space="preserve"> Servlet, JSP,</w:t>
+            </w:r>
+            <w:r>
+              <w:rPr>
+                <w:rFonts w:asciiTheme="minorHAnsi" w:eastAsia="Times New Roman" w:hAnsiTheme="minorHAnsi" w:cstheme="minorHAnsi"/>
+                <w:bCs/>
+              </w:rPr>
+              <w:t xml:space="preserve"> </w:t>
+            </w:r>
+            <w:r>
+              <w:rPr>
+                <w:rFonts w:asciiTheme="minorHAnsi" w:eastAsia="Times New Roman" w:hAnsiTheme="minorHAnsi" w:cstheme="minorHAnsi"/>
+                <w:bCs/>
+              </w:rPr>
+              <w:t>JDBC,</w:t>
+            </w:r>
+            <w:r>
+              <w:rPr>
+                <w:rFonts w:asciiTheme="minorHAnsi" w:eastAsia="Times New Roman" w:hAnsiTheme="minorHAnsi" w:cstheme="minorHAnsi"/>
+                <w:bCs/>
+              </w:rPr>
+              <w:t xml:space="preserve"> JPA,</w:t>
+            </w:r>
+            <w:r>
+              <w:rPr>
+                <w:rFonts w:asciiTheme="minorHAnsi" w:eastAsia="Times New Roman" w:hAnsiTheme="minorHAnsi" w:cstheme="minorHAnsi"/>
+                <w:bCs/>
+              </w:rPr>
+              <w:t xml:space="preserve"> </w:t>
+            </w:r>
+            <w:r>
+              <w:rPr>
+                <w:rFonts w:asciiTheme="minorHAnsi" w:eastAsia="Times New Roman" w:hAnsiTheme="minorHAnsi" w:cstheme="minorHAnsi"/>
+                <w:bCs/>
+              </w:rPr>
+              <w:t>JAX-RS</w:t>
+            </w:r>
+            <w:r>
+              <w:rPr>
+                <w:rFonts w:asciiTheme="minorHAnsi" w:eastAsia="Times New Roman" w:hAnsiTheme="minorHAnsi" w:cstheme="minorHAnsi"/>
+                <w:bCs/>
+              </w:rPr>
+              <w:t>, JUnit</w:t>
+            </w:r>
+            <w:r>
+              <w:rPr>
+                <w:rFonts w:asciiTheme="minorHAnsi" w:eastAsia="Times New Roman" w:hAnsiTheme="minorHAnsi" w:cstheme="minorHAnsi"/>
+                <w:bCs/>
+              </w:rPr>
+              <w:t>, JavaScript</w:t>
+            </w:r>
+            <w:r>
+              <w:rPr>
+                <w:rFonts w:asciiTheme="minorHAnsi" w:eastAsia="Times New Roman" w:hAnsiTheme="minorHAnsi" w:cstheme="minorHAnsi"/>
+                <w:bCs/>
+              </w:rPr>
+              <w:t>, JSON</w:t>
             </w:r>
           </w:p>
         </w:tc>
@@ -893,7 +1510,35 @@
                 <w:rFonts w:asciiTheme="minorHAnsi" w:eastAsia="Times New Roman" w:hAnsiTheme="minorHAnsi" w:cstheme="minorHAnsi"/>
                 <w:bCs/>
               </w:rPr>
-              <w:t xml:space="preserve"> Angular Js,</w:t>
+              <w:t xml:space="preserve"> </w:t>
+            </w:r>
+            <w:r>
+              <w:rPr>
+                <w:rFonts w:asciiTheme="minorHAnsi" w:eastAsia="Times New Roman" w:hAnsiTheme="minorHAnsi" w:cstheme="minorHAnsi"/>
+                <w:bCs/>
+              </w:rPr>
+              <w:t>JQuery,</w:t>
+            </w:r>
+            <w:r>
+              <w:rPr>
+                <w:rFonts w:asciiTheme="minorHAnsi" w:eastAsia="Times New Roman" w:hAnsiTheme="minorHAnsi" w:cstheme="minorHAnsi"/>
+                <w:bCs/>
+              </w:rPr>
+              <w:t xml:space="preserve"> </w:t>
+            </w:r>
+            <w:r>
+              <w:rPr>
+                <w:rFonts w:asciiTheme="minorHAnsi" w:eastAsia="Times New Roman" w:hAnsiTheme="minorHAnsi" w:cstheme="minorHAnsi"/>
+                <w:bCs/>
+              </w:rPr>
+              <w:t xml:space="preserve">AJAX, </w:t>
+            </w:r>
+            <w:r>
+              <w:rPr>
+                <w:rFonts w:asciiTheme="minorHAnsi" w:eastAsia="Times New Roman" w:hAnsiTheme="minorHAnsi" w:cstheme="minorHAnsi"/>
+                <w:bCs/>
+              </w:rPr>
+              <w:t>Angular Js,</w:t>
             </w:r>
             <w:r>
               <w:rPr>
@@ -1108,7 +1753,14 @@
                 <w:rFonts w:asciiTheme="minorHAnsi" w:eastAsia="Times New Roman" w:hAnsiTheme="minorHAnsi" w:cstheme="minorHAnsi"/>
                 <w:bCs/>
               </w:rPr>
-              <w:t>SQL Developer, SQL Server Management Studio</w:t>
+              <w:t>Eclipse</w:t>
+            </w:r>
+            <w:r>
+              <w:rPr>
+                <w:rFonts w:asciiTheme="minorHAnsi" w:eastAsia="Times New Roman" w:hAnsiTheme="minorHAnsi" w:cstheme="minorHAnsi"/>
+                <w:bCs/>
+              </w:rPr>
+              <w:t xml:space="preserve"> IDE</w:t>
             </w:r>
             <w:r>
               <w:rPr>
@@ -1129,7 +1781,14 @@
                 <w:rFonts w:asciiTheme="minorHAnsi" w:eastAsia="Times New Roman" w:hAnsiTheme="minorHAnsi" w:cstheme="minorHAnsi"/>
                 <w:bCs/>
               </w:rPr>
-              <w:t>Informatica</w:t>
+              <w:t>Maven</w:t>
+            </w:r>
+            <w:r>
+              <w:rPr>
+                <w:rFonts w:asciiTheme="minorHAnsi" w:eastAsia="Times New Roman" w:hAnsiTheme="minorHAnsi" w:cstheme="minorHAnsi"/>
+                <w:bCs/>
+              </w:rPr>
+              <w:t xml:space="preserve"> build tool</w:t>
             </w:r>
             <w:r>
               <w:rPr>
@@ -1143,14 +1802,28 @@
                 <w:rFonts w:asciiTheme="minorHAnsi" w:eastAsia="Times New Roman" w:hAnsiTheme="minorHAnsi" w:cstheme="minorHAnsi"/>
                 <w:bCs/>
               </w:rPr>
-              <w:t xml:space="preserve">  </w:t>
-            </w:r>
-            <w:r>
-              <w:rPr>
-                <w:rFonts w:asciiTheme="minorHAnsi" w:eastAsia="Times New Roman" w:hAnsiTheme="minorHAnsi" w:cstheme="minorHAnsi"/>
-                <w:bCs/>
-              </w:rPr>
-              <w:t>Micro strategy</w:t>
+              <w:t xml:space="preserve"> </w:t>
+            </w:r>
+            <w:r>
+              <w:rPr>
+                <w:rFonts w:asciiTheme="minorHAnsi" w:eastAsia="Times New Roman" w:hAnsiTheme="minorHAnsi" w:cstheme="minorHAnsi"/>
+                <w:bCs/>
+              </w:rPr>
+              <w:t>Jenkins Continuous Integration, Sonar Cube Code Analysis,</w:t>
+            </w:r>
+            <w:r>
+              <w:rPr>
+                <w:rFonts w:asciiTheme="minorHAnsi" w:eastAsia="Times New Roman" w:hAnsiTheme="minorHAnsi" w:cstheme="minorHAnsi"/>
+                <w:bCs/>
+              </w:rPr>
+              <w:t xml:space="preserve"> Review Board code review,</w:t>
+            </w:r>
+            <w:r>
+              <w:rPr>
+                <w:rFonts w:asciiTheme="minorHAnsi" w:eastAsia="Times New Roman" w:hAnsiTheme="minorHAnsi" w:cstheme="minorHAnsi"/>
+                <w:bCs/>
+              </w:rPr>
+              <w:t xml:space="preserve"> SVN, CVS, Git.</w:t>
             </w:r>
           </w:p>
         </w:tc>
@@ -1181,7 +1854,7 @@
                 <w:b/>
                 <w:bCs/>
               </w:rPr>
-              <w:t>Microsoft Office</w:t>
+              <w:t>Sever</w:t>
             </w:r>
           </w:p>
         </w:tc>
@@ -1205,7 +1878,7 @@
                 <w:rFonts w:asciiTheme="minorHAnsi" w:eastAsia="Times New Roman" w:hAnsiTheme="minorHAnsi" w:cstheme="minorHAnsi"/>
                 <w:bCs/>
               </w:rPr>
-              <w:t xml:space="preserve">Word, PPT, Excel </w:t>
+              <w:t>JBoss 1.7.x, Wildfly</w:t>
             </w:r>
           </w:p>
         </w:tc>
@@ -1260,26 +1933,46 @@
                 <w:rFonts w:asciiTheme="minorHAnsi" w:eastAsia="Times New Roman" w:hAnsiTheme="minorHAnsi" w:cstheme="minorHAnsi"/>
                 <w:bCs/>
               </w:rPr>
-              <w:t>HP QC</w:t>
-            </w:r>
-            <w:r>
-              <w:rPr>
-                <w:rFonts w:asciiTheme="minorHAnsi" w:eastAsia="Times New Roman" w:hAnsiTheme="minorHAnsi" w:cstheme="minorHAnsi"/>
-                <w:bCs/>
-              </w:rPr>
-              <w:t>, Bugzilla</w:t>
-            </w:r>
-            <w:r>
-              <w:rPr>
-                <w:rFonts w:asciiTheme="minorHAnsi" w:eastAsia="Times New Roman" w:hAnsiTheme="minorHAnsi" w:cstheme="minorHAnsi"/>
-                <w:bCs/>
-              </w:rPr>
-              <w:t>, Zira</w:t>
+              <w:t>J</w:t>
+            </w:r>
+            <w:r>
+              <w:rPr>
+                <w:rFonts w:asciiTheme="minorHAnsi" w:eastAsia="Times New Roman" w:hAnsiTheme="minorHAnsi" w:cstheme="minorHAnsi"/>
+                <w:bCs/>
+              </w:rPr>
+              <w:t>ira</w:t>
             </w:r>
           </w:p>
         </w:tc>
       </w:tr>
     </w:tbl>
+    <w:p>
+      <w:pPr>
+        <w:spacing w:after="0" w:line="273" w:lineRule="auto"/>
+        <w:jc w:val="both"/>
+        <w:rPr>
+          <w:rFonts w:asciiTheme="minorHAnsi" w:eastAsia="Times New Roman" w:hAnsiTheme="minorHAnsi" w:cstheme="minorHAnsi"/>
+        </w:rPr>
+      </w:pPr>
+    </w:p>
+    <w:p>
+      <w:pPr>
+        <w:spacing w:after="0" w:line="273" w:lineRule="auto"/>
+        <w:jc w:val="both"/>
+        <w:rPr>
+          <w:rFonts w:asciiTheme="minorHAnsi" w:eastAsia="Times New Roman" w:hAnsiTheme="minorHAnsi" w:cstheme="minorHAnsi"/>
+        </w:rPr>
+      </w:pPr>
+    </w:p>
+    <w:p>
+      <w:pPr>
+        <w:spacing w:after="0" w:line="273" w:lineRule="auto"/>
+        <w:jc w:val="both"/>
+        <w:rPr>
+          <w:rFonts w:asciiTheme="minorHAnsi" w:eastAsia="Times New Roman" w:hAnsiTheme="minorHAnsi" w:cstheme="minorHAnsi"/>
+        </w:rPr>
+      </w:pPr>
+    </w:p>
     <w:p>
       <w:pPr>
         <w:spacing w:after="0" w:line="273" w:lineRule="auto"/>
@@ -1474,7 +2167,31 @@
                 <w:b/>
                 <w:bCs/>
               </w:rPr>
-              <w:t>Core Java, Multithreading, XML</w:t>
+              <w:t>Java</w:t>
+            </w:r>
+            <w:r>
+              <w:rPr>
+                <w:rFonts w:asciiTheme="minorHAnsi" w:eastAsia="Times New Roman" w:hAnsiTheme="minorHAnsi" w:cstheme="minorHAnsi"/>
+                <w:b/>
+                <w:bCs/>
+              </w:rPr>
+              <w:t xml:space="preserve">, </w:t>
+            </w:r>
+            <w:r>
+              <w:rPr>
+                <w:rFonts w:asciiTheme="minorHAnsi" w:eastAsia="Times New Roman" w:hAnsiTheme="minorHAnsi" w:cstheme="minorHAnsi"/>
+                <w:b/>
+                <w:bCs/>
+              </w:rPr>
+              <w:t xml:space="preserve">Multithreading, </w:t>
+            </w:r>
+            <w:r>
+              <w:rPr>
+                <w:rFonts w:asciiTheme="minorHAnsi" w:eastAsia="Times New Roman" w:hAnsiTheme="minorHAnsi" w:cstheme="minorHAnsi"/>
+                <w:b/>
+                <w:bCs/>
+              </w:rPr>
+              <w:t>Apache CLI, XML (DOM)</w:t>
             </w:r>
           </w:p>
         </w:tc>
@@ -1612,7 +2329,6 @@
                 <w:b/>
                 <w:bCs/>
               </w:rPr>
-              <w:lastRenderedPageBreak/>
               <w:t>Client</w:t>
             </w:r>
           </w:p>
@@ -1645,7 +2361,7 @@
                 <w:b/>
                 <w:bCs/>
               </w:rPr>
-              <w:t xml:space="preserve">Safran-Morpho Identity Solutions </w:t>
+              <w:t>Safran-Morpho Identity Solutions</w:t>
             </w:r>
           </w:p>
         </w:tc>
@@ -1905,62 +2621,6 @@
                 <w:rFonts w:asciiTheme="minorHAnsi" w:hAnsiTheme="minorHAnsi" w:cstheme="minorHAnsi"/>
               </w:rPr>
               <w:t>Mapping functional requirements with test cases.</w:t>
-            </w:r>
-          </w:p>
-          <w:p>
-            <w:pPr>
-              <w:pStyle w:val="ListParagraph"/>
-              <w:numPr>
-                <w:ilvl w:val="0"/>
-                <w:numId w:val="5"/>
-              </w:numPr>
-              <w:spacing w:after="180" w:line="264" w:lineRule="auto"/>
-              <w:rPr>
-                <w:rFonts w:asciiTheme="minorHAnsi" w:eastAsia="Times New Roman" w:hAnsiTheme="minorHAnsi" w:cstheme="minorHAnsi"/>
-                <w:b/>
-                <w:bCs/>
-              </w:rPr>
-            </w:pPr>
-            <w:r>
-              <w:rPr>
-                <w:rFonts w:asciiTheme="minorHAnsi" w:hAnsiTheme="minorHAnsi" w:cstheme="minorHAnsi"/>
-              </w:rPr>
-              <w:t>Retesting the cases where defect has been raised.</w:t>
-            </w:r>
-          </w:p>
-          <w:p>
-            <w:pPr>
-              <w:pStyle w:val="ListParagraph"/>
-              <w:numPr>
-                <w:ilvl w:val="0"/>
-                <w:numId w:val="5"/>
-              </w:numPr>
-              <w:spacing w:after="180" w:line="264" w:lineRule="auto"/>
-              <w:rPr>
-                <w:rFonts w:asciiTheme="minorHAnsi" w:eastAsia="Times New Roman" w:hAnsiTheme="minorHAnsi" w:cstheme="minorHAnsi"/>
-                <w:b/>
-                <w:bCs/>
-              </w:rPr>
-            </w:pPr>
-            <w:r>
-              <w:rPr>
-                <w:rFonts w:asciiTheme="minorHAnsi" w:hAnsiTheme="minorHAnsi" w:cstheme="minorHAnsi"/>
-              </w:rPr>
-              <w:t>Developed a</w:t>
-            </w:r>
-            <w:r>
-              <w:rPr>
-                <w:rFonts w:asciiTheme="minorHAnsi" w:hAnsiTheme="minorHAnsi" w:cstheme="minorHAnsi"/>
-                <w:b/>
-              </w:rPr>
-              <w:t xml:space="preserve"> database comparison </w:t>
-            </w:r>
-            <w:r>
-              <w:rPr>
-                <w:rFonts w:asciiTheme="minorHAnsi" w:hAnsiTheme="minorHAnsi" w:cstheme="minorHAnsi"/>
-                <w:b/>
-              </w:rPr>
-              <w:t>automation framework using python.</w:t>
             </w:r>
           </w:p>
         </w:tc>
@@ -2061,6 +2721,14 @@
               </w:rPr>
               <w:t xml:space="preserve">NIST Editor </w:t>
             </w:r>
+            <w:r>
+              <w:rPr>
+                <w:rFonts w:asciiTheme="minorHAnsi" w:eastAsia="Times New Roman" w:hAnsiTheme="minorHAnsi" w:cstheme="minorHAnsi"/>
+                <w:b/>
+                <w:bCs/>
+              </w:rPr>
+              <w:t>Validator</w:t>
+            </w:r>
           </w:p>
         </w:tc>
       </w:tr>
@@ -2128,7 +2796,23 @@
                 <w:b/>
                 <w:bCs/>
               </w:rPr>
-              <w:t xml:space="preserve">Core Java, Multithreading, AngularJs 1.x, </w:t>
+              <w:t>Java,</w:t>
+            </w:r>
+            <w:r>
+              <w:rPr>
+                <w:rFonts w:asciiTheme="minorHAnsi" w:eastAsia="Times New Roman" w:hAnsiTheme="minorHAnsi" w:cstheme="minorHAnsi"/>
+                <w:b/>
+                <w:bCs/>
+              </w:rPr>
+              <w:t xml:space="preserve"> Embedded server,</w:t>
+            </w:r>
+            <w:r>
+              <w:rPr>
+                <w:rFonts w:asciiTheme="minorHAnsi" w:eastAsia="Times New Roman" w:hAnsiTheme="minorHAnsi" w:cstheme="minorHAnsi"/>
+                <w:b/>
+                <w:bCs/>
+              </w:rPr>
+              <w:t xml:space="preserve"> Multithreading, AngularJs 1.x, </w:t>
             </w:r>
             <w:r>
               <w:rPr>
@@ -2488,61 +3172,28 @@
               </w:numPr>
               <w:spacing w:after="180" w:line="264" w:lineRule="auto"/>
               <w:rPr>
+                <w:rFonts w:asciiTheme="minorHAnsi" w:eastAsia="Times New Roman" w:hAnsiTheme="minorHAnsi" w:cstheme="minorHAnsi"/>
+                <w:b/>
+                <w:bCs/>
+              </w:rPr>
+            </w:pPr>
+            <w:r>
+              <w:rPr>
                 <w:rFonts w:asciiTheme="minorHAnsi" w:hAnsiTheme="minorHAnsi" w:cstheme="minorHAnsi"/>
               </w:rPr>
-            </w:pPr>
+              <w:t xml:space="preserve">Preparing </w:t>
+            </w:r>
             <w:r>
               <w:rPr>
                 <w:rFonts w:asciiTheme="minorHAnsi" w:hAnsiTheme="minorHAnsi" w:cstheme="minorHAnsi"/>
               </w:rPr>
-              <w:t xml:space="preserve">Preparing </w:t>
+              <w:t xml:space="preserve">Defect Report, retesting the defects </w:t>
             </w:r>
             <w:r>
               <w:rPr>
                 <w:rFonts w:asciiTheme="minorHAnsi" w:hAnsiTheme="minorHAnsi" w:cstheme="minorHAnsi"/>
               </w:rPr>
-              <w:t xml:space="preserve">Defect Report, retesting the defects </w:t>
-            </w:r>
-            <w:r>
-              <w:rPr>
-                <w:rFonts w:asciiTheme="minorHAnsi" w:hAnsiTheme="minorHAnsi" w:cstheme="minorHAnsi"/>
-              </w:rPr>
               <w:t>and assigning the defects to developer.</w:t>
-            </w:r>
-          </w:p>
-          <w:p>
-            <w:pPr>
-              <w:pStyle w:val="ListParagraph"/>
-              <w:numPr>
-                <w:ilvl w:val="0"/>
-                <w:numId w:val="5"/>
-              </w:numPr>
-              <w:spacing w:after="180" w:line="264" w:lineRule="auto"/>
-              <w:rPr>
-                <w:rFonts w:asciiTheme="minorHAnsi" w:eastAsia="Times New Roman" w:hAnsiTheme="minorHAnsi" w:cstheme="minorHAnsi"/>
-                <w:b/>
-                <w:bCs/>
-              </w:rPr>
-            </w:pPr>
-            <w:r>
-              <w:rPr>
-                <w:rFonts w:asciiTheme="minorHAnsi" w:hAnsiTheme="minorHAnsi" w:cstheme="minorHAnsi"/>
-              </w:rPr>
-              <w:t>Developed a</w:t>
-            </w:r>
-            <w:r>
-              <w:rPr>
-                <w:rFonts w:asciiTheme="minorHAnsi" w:hAnsiTheme="minorHAnsi" w:cstheme="minorHAnsi"/>
-                <w:b/>
-              </w:rPr>
-              <w:t xml:space="preserve"> database comparison utility</w:t>
-            </w:r>
-            <w:r>
-              <w:rPr>
-                <w:rFonts w:asciiTheme="minorHAnsi" w:hAnsiTheme="minorHAnsi" w:cstheme="minorHAnsi"/>
-                <w:b/>
-              </w:rPr>
-              <w:t xml:space="preserve"> using stored procedure.</w:t>
             </w:r>
           </w:p>
         </w:tc>
@@ -2754,7 +3405,23 @@
                 <w:b/>
                 <w:bCs/>
               </w:rPr>
-              <w:t xml:space="preserve">  %</w:t>
+              <w:t xml:space="preserve">  </w:t>
+            </w:r>
+            <w:r>
+              <w:rPr>
+                <w:rFonts w:asciiTheme="minorHAnsi" w:eastAsia="Times New Roman" w:hAnsiTheme="minorHAnsi" w:cstheme="minorHAnsi"/>
+                <w:b/>
+                <w:bCs/>
+              </w:rPr>
+              <w:t xml:space="preserve">                     </w:t>
+            </w:r>
+            <w:r>
+              <w:rPr>
+                <w:rFonts w:asciiTheme="minorHAnsi" w:eastAsia="Times New Roman" w:hAnsiTheme="minorHAnsi" w:cstheme="minorHAnsi"/>
+                <w:b/>
+                <w:bCs/>
+              </w:rPr>
+              <w:t>%</w:t>
             </w:r>
             <w:r>
               <w:rPr>
@@ -2887,7 +3554,7 @@
               <w:rPr>
                 <w:rFonts w:asciiTheme="minorHAnsi" w:eastAsia="Times New Roman" w:hAnsiTheme="minorHAnsi" w:cstheme="minorHAnsi"/>
               </w:rPr>
-              <w:t>A</w:t>
+              <w:t>82.50</w:t>
             </w:r>
           </w:p>
         </w:tc>
@@ -3012,7 +3679,19 @@
               <w:rPr>
                 <w:rFonts w:asciiTheme="minorHAnsi" w:eastAsia="Times New Roman" w:hAnsiTheme="minorHAnsi" w:cstheme="minorHAnsi"/>
               </w:rPr>
-              <w:t>68.0</w:t>
+              <w:t>64</w:t>
+            </w:r>
+            <w:r>
+              <w:rPr>
+                <w:rFonts w:asciiTheme="minorHAnsi" w:eastAsia="Times New Roman" w:hAnsiTheme="minorHAnsi" w:cstheme="minorHAnsi"/>
+              </w:rPr>
+              <w:t>.</w:t>
+            </w:r>
+            <w:r>
+              <w:rPr>
+                <w:rFonts w:asciiTheme="minorHAnsi" w:eastAsia="Times New Roman" w:hAnsiTheme="minorHAnsi" w:cstheme="minorHAnsi"/>
+              </w:rPr>
+              <w:t>8</w:t>
             </w:r>
           </w:p>
         </w:tc>
@@ -3145,7 +3824,7 @@
               <w:rPr>
                 <w:rFonts w:asciiTheme="minorHAnsi" w:eastAsia="Times New Roman" w:hAnsiTheme="minorHAnsi" w:cstheme="minorHAnsi"/>
               </w:rPr>
-              <w:t>68.0</w:t>
+              <w:t>65.4</w:t>
             </w:r>
           </w:p>
         </w:tc>
@@ -3277,7 +3956,19 @@
               <w:rPr>
                 <w:rFonts w:asciiTheme="minorHAnsi" w:eastAsia="Times New Roman" w:hAnsiTheme="minorHAnsi" w:cstheme="minorHAnsi"/>
               </w:rPr>
-              <w:t>68.0</w:t>
+              <w:t>63</w:t>
+            </w:r>
+            <w:r>
+              <w:rPr>
+                <w:rFonts w:asciiTheme="minorHAnsi" w:eastAsia="Times New Roman" w:hAnsiTheme="minorHAnsi" w:cstheme="minorHAnsi"/>
+              </w:rPr>
+              <w:t>.</w:t>
+            </w:r>
+            <w:r>
+              <w:rPr>
+                <w:rFonts w:asciiTheme="minorHAnsi" w:eastAsia="Times New Roman" w:hAnsiTheme="minorHAnsi" w:cstheme="minorHAnsi"/>
+              </w:rPr>
+              <w:t>5</w:t>
             </w:r>
           </w:p>
         </w:tc>
@@ -3568,6 +4259,119 @@
     </w:lvl>
   </w:abstractNum>
   <w:abstractNum w:abstractNumId="1">
+    <w:nsid w:val="0000001E"/>
+    <w:multiLevelType w:val="hybridMultilevel"/>
+    <w:tmpl w:val="923ED07C"/>
+    <w:lvl w:ilvl="0" w:tplc="40090001">
+      <w:start w:val="1"/>
+      <w:numFmt w:val="bullet"/>
+      <w:lvlText w:val=""/>
+      <w:lvlJc w:val="left"/>
+      <w:pPr>
+        <w:ind w:left="360" w:hanging="360"/>
+      </w:pPr>
+      <w:rPr>
+        <w:rFonts w:ascii="Symbol" w:hAnsi="Symbol" w:hint="default"/>
+      </w:rPr>
+    </w:lvl>
+    <w:lvl w:ilvl="1" w:tplc="40090003" w:tentative="1">
+      <w:start w:val="1"/>
+      <w:numFmt w:val="bullet"/>
+      <w:lvlText w:val="o"/>
+      <w:lvlJc w:val="left"/>
+      <w:pPr>
+        <w:ind w:left="1080" w:hanging="360"/>
+      </w:pPr>
+      <w:rPr>
+        <w:rFonts w:ascii="Courier New" w:hAnsi="Courier New" w:cs="Courier New" w:hint="default"/>
+      </w:rPr>
+    </w:lvl>
+    <w:lvl w:ilvl="2" w:tplc="40090005" w:tentative="1">
+      <w:start w:val="1"/>
+      <w:numFmt w:val="bullet"/>
+      <w:lvlText w:val=""/>
+      <w:lvlJc w:val="left"/>
+      <w:pPr>
+        <w:ind w:left="1800" w:hanging="360"/>
+      </w:pPr>
+      <w:rPr>
+        <w:rFonts w:ascii="Wingdings" w:hAnsi="Wingdings" w:hint="default"/>
+      </w:rPr>
+    </w:lvl>
+    <w:lvl w:ilvl="3" w:tplc="40090001" w:tentative="1">
+      <w:start w:val="1"/>
+      <w:numFmt w:val="bullet"/>
+      <w:lvlText w:val=""/>
+      <w:lvlJc w:val="left"/>
+      <w:pPr>
+        <w:ind w:left="2520" w:hanging="360"/>
+      </w:pPr>
+      <w:rPr>
+        <w:rFonts w:ascii="Symbol" w:hAnsi="Symbol" w:hint="default"/>
+      </w:rPr>
+    </w:lvl>
+    <w:lvl w:ilvl="4" w:tplc="40090003" w:tentative="1">
+      <w:start w:val="1"/>
+      <w:numFmt w:val="bullet"/>
+      <w:lvlText w:val="o"/>
+      <w:lvlJc w:val="left"/>
+      <w:pPr>
+        <w:ind w:left="3240" w:hanging="360"/>
+      </w:pPr>
+      <w:rPr>
+        <w:rFonts w:ascii="Courier New" w:hAnsi="Courier New" w:cs="Courier New" w:hint="default"/>
+      </w:rPr>
+    </w:lvl>
+    <w:lvl w:ilvl="5" w:tplc="40090005" w:tentative="1">
+      <w:start w:val="1"/>
+      <w:numFmt w:val="bullet"/>
+      <w:lvlText w:val=""/>
+      <w:lvlJc w:val="left"/>
+      <w:pPr>
+        <w:ind w:left="3960" w:hanging="360"/>
+      </w:pPr>
+      <w:rPr>
+        <w:rFonts w:ascii="Wingdings" w:hAnsi="Wingdings" w:hint="default"/>
+      </w:rPr>
+    </w:lvl>
+    <w:lvl w:ilvl="6" w:tplc="40090001" w:tentative="1">
+      <w:start w:val="1"/>
+      <w:numFmt w:val="bullet"/>
+      <w:lvlText w:val=""/>
+      <w:lvlJc w:val="left"/>
+      <w:pPr>
+        <w:ind w:left="4680" w:hanging="360"/>
+      </w:pPr>
+      <w:rPr>
+        <w:rFonts w:ascii="Symbol" w:hAnsi="Symbol" w:hint="default"/>
+      </w:rPr>
+    </w:lvl>
+    <w:lvl w:ilvl="7" w:tplc="40090003" w:tentative="1">
+      <w:start w:val="1"/>
+      <w:numFmt w:val="bullet"/>
+      <w:lvlText w:val="o"/>
+      <w:lvlJc w:val="left"/>
+      <w:pPr>
+        <w:ind w:left="5400" w:hanging="360"/>
+      </w:pPr>
+      <w:rPr>
+        <w:rFonts w:ascii="Courier New" w:hAnsi="Courier New" w:cs="Courier New" w:hint="default"/>
+      </w:rPr>
+    </w:lvl>
+    <w:lvl w:ilvl="8" w:tplc="40090005" w:tentative="1">
+      <w:start w:val="1"/>
+      <w:numFmt w:val="bullet"/>
+      <w:lvlText w:val=""/>
+      <w:lvlJc w:val="left"/>
+      <w:pPr>
+        <w:ind w:left="6120" w:hanging="360"/>
+      </w:pPr>
+      <w:rPr>
+        <w:rFonts w:ascii="Wingdings" w:hAnsi="Wingdings" w:hint="default"/>
+      </w:rPr>
+    </w:lvl>
+  </w:abstractNum>
+  <w:abstractNum w:abstractNumId="2">
     <w:nsid w:val="06F047FC"/>
     <w:multiLevelType w:val="hybridMultilevel"/>
     <w:tmpl w:val="AE5EC84C"/>
@@ -3680,7 +4484,7 @@
       </w:rPr>
     </w:lvl>
   </w:abstractNum>
-  <w:abstractNum w:abstractNumId="2">
+  <w:abstractNum w:abstractNumId="3">
     <w:nsid w:val="07C24A5B"/>
     <w:multiLevelType w:val="hybridMultilevel"/>
     <w:tmpl w:val="5F36106C"/>
@@ -3793,7 +4597,7 @@
       </w:rPr>
     </w:lvl>
   </w:abstractNum>
-  <w:abstractNum w:abstractNumId="3">
+  <w:abstractNum w:abstractNumId="4">
     <w:nsid w:val="0A284945"/>
     <w:multiLevelType w:val="multilevel"/>
     <w:tmpl w:val="50403ECE"/>
@@ -3942,7 +4746,7 @@
       </w:rPr>
     </w:lvl>
   </w:abstractNum>
-  <w:abstractNum w:abstractNumId="4">
+  <w:abstractNum w:abstractNumId="5">
     <w:nsid w:val="0D720792"/>
     <w:multiLevelType w:val="multilevel"/>
     <w:tmpl w:val="348C5860"/>
@@ -4091,7 +4895,7 @@
       </w:rPr>
     </w:lvl>
   </w:abstractNum>
-  <w:abstractNum w:abstractNumId="5">
+  <w:abstractNum w:abstractNumId="6">
     <w:nsid w:val="1C04775A"/>
     <w:multiLevelType w:val="multilevel"/>
     <w:tmpl w:val="2C2AC90C"/>
@@ -4240,7 +5044,7 @@
       </w:rPr>
     </w:lvl>
   </w:abstractNum>
-  <w:abstractNum w:abstractNumId="6">
+  <w:abstractNum w:abstractNumId="7">
     <w:nsid w:val="1CF04AB8"/>
     <w:multiLevelType w:val="multilevel"/>
     <w:tmpl w:val="6D7A38CE"/>
@@ -4389,7 +5193,7 @@
       </w:rPr>
     </w:lvl>
   </w:abstractNum>
-  <w:abstractNum w:abstractNumId="7">
+  <w:abstractNum w:abstractNumId="8">
     <w:nsid w:val="31B23452"/>
     <w:multiLevelType w:val="multilevel"/>
     <w:tmpl w:val="DCFEB9D0"/>
@@ -4440,7 +5244,7 @@
       <w:lvlJc w:val="left"/>
     </w:lvl>
   </w:abstractNum>
-  <w:abstractNum w:abstractNumId="8">
+  <w:abstractNum w:abstractNumId="9">
     <w:nsid w:val="3EC42A78"/>
     <w:multiLevelType w:val="hybridMultilevel"/>
     <w:tmpl w:val="5364BBE4"/>
@@ -4553,7 +5357,7 @@
       </w:rPr>
     </w:lvl>
   </w:abstractNum>
-  <w:abstractNum w:abstractNumId="9">
+  <w:abstractNum w:abstractNumId="10">
     <w:nsid w:val="4070564C"/>
     <w:multiLevelType w:val="hybridMultilevel"/>
     <w:tmpl w:val="B7584D40"/>
@@ -4666,7 +5470,7 @@
       </w:rPr>
     </w:lvl>
   </w:abstractNum>
-  <w:abstractNum w:abstractNumId="10">
+  <w:abstractNum w:abstractNumId="11">
     <w:nsid w:val="421D0635"/>
     <w:multiLevelType w:val="multilevel"/>
     <w:tmpl w:val="7B108F82"/>
@@ -4717,7 +5521,7 @@
       <w:lvlJc w:val="left"/>
     </w:lvl>
   </w:abstractNum>
-  <w:abstractNum w:abstractNumId="11">
+  <w:abstractNum w:abstractNumId="12">
     <w:nsid w:val="472521C1"/>
     <w:multiLevelType w:val="hybridMultilevel"/>
     <w:tmpl w:val="48927C04"/>
@@ -4830,7 +5634,7 @@
       </w:rPr>
     </w:lvl>
   </w:abstractNum>
-  <w:abstractNum w:abstractNumId="12">
+  <w:abstractNum w:abstractNumId="13">
     <w:nsid w:val="48A118AA"/>
     <w:multiLevelType w:val="multilevel"/>
     <w:tmpl w:val="48A118AA"/>
@@ -4943,7 +5747,7 @@
       </w:rPr>
     </w:lvl>
   </w:abstractNum>
-  <w:abstractNum w:abstractNumId="13">
+  <w:abstractNum w:abstractNumId="14">
     <w:nsid w:val="53260FBD"/>
     <w:multiLevelType w:val="hybridMultilevel"/>
     <w:tmpl w:val="EEA014CE"/>
@@ -5056,7 +5860,7 @@
       </w:rPr>
     </w:lvl>
   </w:abstractNum>
-  <w:abstractNum w:abstractNumId="14">
+  <w:abstractNum w:abstractNumId="15">
     <w:nsid w:val="541025D2"/>
     <w:multiLevelType w:val="multilevel"/>
     <w:tmpl w:val="2DD49B6E"/>
@@ -5107,7 +5911,7 @@
       <w:lvlJc w:val="left"/>
     </w:lvl>
   </w:abstractNum>
-  <w:abstractNum w:abstractNumId="15">
+  <w:abstractNum w:abstractNumId="16">
     <w:nsid w:val="56EA0B33"/>
     <w:multiLevelType w:val="hybridMultilevel"/>
     <w:tmpl w:val="C1883942"/>
@@ -5220,7 +6024,7 @@
       </w:rPr>
     </w:lvl>
   </w:abstractNum>
-  <w:abstractNum w:abstractNumId="16">
+  <w:abstractNum w:abstractNumId="17">
     <w:nsid w:val="5FD401D7"/>
     <w:multiLevelType w:val="hybridMultilevel"/>
     <w:tmpl w:val="8FC870B0"/>
@@ -5333,7 +6137,7 @@
       </w:rPr>
     </w:lvl>
   </w:abstractNum>
-  <w:abstractNum w:abstractNumId="17">
+  <w:abstractNum w:abstractNumId="18">
     <w:nsid w:val="61E67DFB"/>
     <w:multiLevelType w:val="hybridMultilevel"/>
     <w:tmpl w:val="085E7C8A"/>
@@ -5446,7 +6250,7 @@
       </w:rPr>
     </w:lvl>
   </w:abstractNum>
-  <w:abstractNum w:abstractNumId="18">
+  <w:abstractNum w:abstractNumId="19">
     <w:nsid w:val="624C572F"/>
     <w:multiLevelType w:val="multilevel"/>
     <w:tmpl w:val="EA125124"/>
@@ -5595,7 +6399,7 @@
       </w:rPr>
     </w:lvl>
   </w:abstractNum>
-  <w:abstractNum w:abstractNumId="19">
+  <w:abstractNum w:abstractNumId="20">
     <w:nsid w:val="6FF30C88"/>
     <w:multiLevelType w:val="hybridMultilevel"/>
     <w:tmpl w:val="DC3CA154"/>
@@ -5708,7 +6512,7 @@
       </w:rPr>
     </w:lvl>
   </w:abstractNum>
-  <w:abstractNum w:abstractNumId="20">
+  <w:abstractNum w:abstractNumId="21">
     <w:nsid w:val="709A1196"/>
     <w:multiLevelType w:val="hybridMultilevel"/>
     <w:tmpl w:val="C98A3C48"/>
@@ -5822,67 +6626,70 @@
     </w:lvl>
   </w:abstractNum>
   <w:num w:numId="1">
+    <w:abstractNumId w:val="13"/>
+  </w:num>
+  <w:num w:numId="2">
+    <w:abstractNumId w:val="17"/>
+  </w:num>
+  <w:num w:numId="3">
+    <w:abstractNumId w:val="16"/>
+  </w:num>
+  <w:num w:numId="4">
+    <w:abstractNumId w:val="10"/>
+  </w:num>
+  <w:num w:numId="5">
+    <w:abstractNumId w:val="9"/>
+  </w:num>
+  <w:num w:numId="6">
+    <w:abstractNumId w:val="21"/>
+  </w:num>
+  <w:num w:numId="7">
+    <w:abstractNumId w:val="2"/>
+  </w:num>
+  <w:num w:numId="8">
+    <w:abstractNumId w:val="3"/>
+  </w:num>
+  <w:num w:numId="9">
+    <w:abstractNumId w:val="18"/>
+  </w:num>
+  <w:num w:numId="10">
+    <w:abstractNumId w:val="20"/>
+  </w:num>
+  <w:num w:numId="11">
+    <w:abstractNumId w:val="14"/>
+  </w:num>
+  <w:num w:numId="12">
     <w:abstractNumId w:val="12"/>
   </w:num>
-  <w:num w:numId="2">
-    <w:abstractNumId w:val="16"/>
-  </w:num>
-  <w:num w:numId="3">
+  <w:num w:numId="13">
     <w:abstractNumId w:val="15"/>
-  </w:num>
-  <w:num w:numId="4">
-    <w:abstractNumId w:val="9"/>
-  </w:num>
-  <w:num w:numId="5">
-    <w:abstractNumId w:val="8"/>
-  </w:num>
-  <w:num w:numId="6">
-    <w:abstractNumId w:val="20"/>
-  </w:num>
-  <w:num w:numId="7">
-    <w:abstractNumId w:val="1"/>
-  </w:num>
-  <w:num w:numId="8">
-    <w:abstractNumId w:val="2"/>
-  </w:num>
-  <w:num w:numId="9">
-    <w:abstractNumId w:val="17"/>
-  </w:num>
-  <w:num w:numId="10">
-    <w:abstractNumId w:val="19"/>
-  </w:num>
-  <w:num w:numId="11">
-    <w:abstractNumId w:val="13"/>
-  </w:num>
-  <w:num w:numId="12">
-    <w:abstractNumId w:val="11"/>
-  </w:num>
-  <w:num w:numId="13">
-    <w:abstractNumId w:val="14"/>
   </w:num>
   <w:num w:numId="14">
     <w:abstractNumId w:val="0"/>
   </w:num>
   <w:num w:numId="15">
-    <w:abstractNumId w:val="10"/>
+    <w:abstractNumId w:val="11"/>
   </w:num>
   <w:num w:numId="16">
+    <w:abstractNumId w:val="5"/>
+  </w:num>
+  <w:num w:numId="17">
+    <w:abstractNumId w:val="6"/>
+  </w:num>
+  <w:num w:numId="18">
+    <w:abstractNumId w:val="19"/>
+  </w:num>
+  <w:num w:numId="19">
+    <w:abstractNumId w:val="7"/>
+  </w:num>
+  <w:num w:numId="20">
     <w:abstractNumId w:val="4"/>
   </w:num>
-  <w:num w:numId="17">
-    <w:abstractNumId w:val="5"/>
+  <w:num w:numId="21">
+    <w:abstractNumId w:val="8"/>
   </w:num>
-  <w:num w:numId="18">
-    <w:abstractNumId w:val="18"/>
-  </w:num>
-  <w:num w:numId="19">
-    <w:abstractNumId w:val="6"/>
-  </w:num>
-  <w:num w:numId="20">
-    <w:abstractNumId w:val="3"/>
-  </w:num>
-  <w:num w:numId="21">
-    <w:abstractNumId w:val="7"/>
+  <w:num w:numId="22">
+    <w:abstractNumId w:val="1"/>
   </w:num>
 </w:numbering>
 </file>
@@ -6207,6 +7014,22 @@
     <w:rPr>
       <w:b/>
       <w:bCs/>
+    </w:rPr>
+  </w:style>
+  <w:style w:type="paragraph" w:customStyle="1" w:styleId="NormalBatang">
+    <w:name w:val="Normal + Batang"/>
+    <w:basedOn w:val="Normal"/>
+    <w:rsid w:val="002E4BC5"/>
+    <w:pPr>
+      <w:tabs>
+        <w:tab w:val="left" w:pos="2790"/>
+      </w:tabs>
+      <w:spacing w:after="0" w:line="240" w:lineRule="auto"/>
+    </w:pPr>
+    <w:rPr>
+      <w:rFonts w:ascii="Times New Roman" w:eastAsia="Batang" w:hAnsi="Times New Roman"/>
+      <w:sz w:val="24"/>
+      <w:szCs w:val="24"/>
     </w:rPr>
   </w:style>
 </w:styles>

</xml_diff>